<commit_message>
ad caption hình ảnh evidence markdown vào word
</commit_message>
<xml_diff>
--- a/templates/pentest_template.docx
+++ b/templates/pentest_template.docx
@@ -6456,7 +6456,6 @@
           <w:p>
             <w:pPr>
               <w:spacing w:line="276" w:lineRule="auto"/>
-              <w:jc w:val="both"/>
               <w:rPr>
                 <w:rFonts w:asciiTheme="minorHAnsi" w:hAnsiTheme="minorHAnsi" w:cstheme="minorBidi"/>
               </w:rPr>
@@ -6557,7 +6556,6 @@
           <w:p>
             <w:pPr>
               <w:spacing w:line="276" w:lineRule="auto"/>
-              <w:jc w:val="both"/>
             </w:pPr>
             <w:r>
               <w:t>{{vuln.</w:t>
@@ -6744,9 +6742,6 @@
             </w:r>
           </w:p>
           <w:p>
-            <w:pPr>
-              <w:jc w:val="both"/>
-            </w:pPr>
             <w:r>
               <w:t>{{vuln.impact}} – vuln.impact</w:t>
             </w:r>
@@ -6802,13 +6797,7 @@
               <w:t>el</w:t>
             </w:r>
             <w:r>
-              <w:t>if item.type == '</w:t>
-            </w:r>
-            <w:r>
-              <w:t>code</w:t>
-            </w:r>
-            <w:r>
-              <w:t>' %}</w:t>
+              <w:t>if item.type == 'code' %}</w:t>
             </w:r>
             <w:r>
               <w:t xml:space="preserve"> </w:t>
@@ -6884,16 +6873,7 @@
               <w:t xml:space="preserve">}} </w:t>
             </w:r>
             <w:r>
-              <w:t>{% elif item.type == '</w:t>
-            </w:r>
-            <w:r>
-              <w:t>precode</w:t>
-            </w:r>
-            <w:r>
-              <w:t>' %}</w:t>
-            </w:r>
-            <w:r>
-              <w:t xml:space="preserve"> </w:t>
+              <w:t xml:space="preserve">{% elif item.type == 'precode' %} </w:t>
             </w:r>
           </w:p>
           <w:tbl>
@@ -6972,6 +6952,32 @@
             <w:r>
               <w:t>{{ item.content }}</w:t>
             </w:r>
+            <w:r>
+              <w:t>{% elif item.type == '</w:t>
+            </w:r>
+            <w:r>
+              <w:t>caption</w:t>
+            </w:r>
+            <w:r>
+              <w:t>' %}</w:t>
+            </w:r>
+          </w:p>
+          <w:p>
+            <w:pPr>
+              <w:keepNext/>
+              <w:spacing w:after="120" w:line="276" w:lineRule="auto"/>
+              <w:jc w:val="center"/>
+            </w:pPr>
+            <w:r>
+              <w:t>{{ item.content }}</w:t>
+            </w:r>
+          </w:p>
+          <w:p>
+            <w:pPr>
+              <w:keepNext/>
+              <w:spacing w:after="120" w:line="276" w:lineRule="auto"/>
+              <w:jc w:val="center"/>
+            </w:pPr>
           </w:p>
           <w:p>
             <w:pPr>
@@ -7458,7 +7464,6 @@
           <w:p>
             <w:pPr>
               <w:spacing w:line="276" w:lineRule="auto"/>
-              <w:jc w:val="both"/>
               <w:rPr>
                 <w:rFonts w:asciiTheme="minorHAnsi" w:hAnsiTheme="minorHAnsi" w:cstheme="minorHAnsi"/>
                 <w:iCs/>
@@ -7510,13 +7515,13 @@
                 <w:color w:val="FF0000"/>
                 <w:u w:val="single"/>
               </w:rPr>
+              <w:lastRenderedPageBreak/>
               <w:t>ISM Follow-up</w:t>
             </w:r>
           </w:p>
           <w:p>
             <w:pPr>
               <w:spacing w:line="276" w:lineRule="auto"/>
-              <w:jc w:val="both"/>
               <w:rPr>
                 <w:rFonts w:asciiTheme="minorHAnsi" w:hAnsiTheme="minorHAnsi" w:cstheme="minorHAnsi"/>
               </w:rPr>
@@ -18507,14 +18512,27 @@
     <w:r>
       <w:t xml:space="preserve"> of </w:t>
     </w:r>
-    <w:fldSimple w:instr="NUMPAGES   \* MERGEFORMAT">
-      <w:r>
-        <w:rPr>
-          <w:noProof/>
-        </w:rPr>
-        <w:t>38</w:t>
-      </w:r>
-    </w:fldSimple>
+    <w:r>
+      <w:fldChar w:fldCharType="begin"/>
+    </w:r>
+    <w:r>
+      <w:instrText>NUMPAGES   \* MERGEFORMAT</w:instrText>
+    </w:r>
+    <w:r>
+      <w:fldChar w:fldCharType="separate"/>
+    </w:r>
+    <w:r>
+      <w:rPr>
+        <w:noProof/>
+      </w:rPr>
+      <w:t>38</w:t>
+    </w:r>
+    <w:r>
+      <w:rPr>
+        <w:noProof/>
+      </w:rPr>
+      <w:fldChar w:fldCharType="end"/>
+    </w:r>
     <w:bookmarkStart w:id="0" w:name="_Toc287276455"/>
     <w:bookmarkStart w:id="1" w:name="_Toc287349021"/>
     <w:bookmarkStart w:id="2" w:name="_Toc316487220"/>
@@ -18635,7 +18653,7 @@
                   </wp:anchor>
                 </w:drawing>
               </mc:Choice>
-              <mc:Fallback xmlns:wp15="http://schemas.microsoft.com/office/word/2012/wordprocessingDrawing" xmlns:a18hc="http://schemas.microsoft.com/office/drawing/2018/hyperlinkcolor" xmlns:adec="http://schemas.microsoft.com/office/drawing/2017/decorative" xmlns:a16svg="http://schemas.microsoft.com/office/drawing/2016/SVG/main" xmlns:dgm1612="http://schemas.microsoft.com/office/drawing/2016/12/diagram" xmlns:a1611="http://schemas.microsoft.com/office/drawing/2016/11/main" xmlns:a16="http://schemas.microsoft.com/office/drawing/2014/main" xmlns:c16ac="http://schemas.microsoft.com/office/drawing/2014/chart/ac" xmlns:pic14="http://schemas.microsoft.com/office/drawing/2010/picture" xmlns:a15="http://schemas.microsoft.com/office/drawing/2012/main" xmlns:dgm14="http://schemas.microsoft.com/office/drawing/2010/diagram" xmlns:lc="http://schemas.openxmlformats.org/drawingml/2006/lockedCanvas" xmlns:comp="http://schemas.openxmlformats.org/drawingml/2006/compatibility" xmlns:we="http://schemas.microsoft.com/office/webextensions/webextension/2010/11" xmlns:wetp="http://schemas.microsoft.com/office/webextensions/taskpanes/2010/11" xmlns:thm15="http://schemas.microsoft.com/office/thememl/2012/main" xmlns:iact="http://schemas.microsoft.com/office/powerpoint/2014/inkAction" xmlns:anam3d="http://schemas.microsoft.com/office/drawing/2018/animation/model3d" xmlns:an18="http://schemas.microsoft.com/office/drawing/2018/animation" xmlns:c173="http://schemas.microsoft.com/office/drawing/2017/03/chart" xmlns:dgm1611="http://schemas.microsoft.com/office/drawing/2016/11/diagram" xmlns:c16="http://schemas.microsoft.com/office/drawing/2014/chart" xmlns:a13cmd="http://schemas.microsoft.com/office/drawing/2013/main/command" xmlns:ns39="http://www.w3.org/2003/InkML" xmlns:ns38="http://www.w3.org/1998/Math/MathML" xmlns:cs="http://schemas.microsoft.com/office/drawing/2012/chartStyle" xmlns:c15="http://schemas.microsoft.com/office/drawing/2012/chart" xmlns:cdr14="http://schemas.microsoft.com/office/drawing/2010/chartDrawing" xmlns:msink="http://schemas.microsoft.com/ink/2010/main" xmlns:b="http://schemas.openxmlformats.org/officeDocument/2006/bibliography" xmlns:odgm="http://opendope.org/SmartArt/DataHierarchy" xmlns:odi="http://opendope.org/components" xmlns:oda="http://opendope.org/answers" xmlns:odq="http://opendope.org/questions" xmlns:odc="http://opendope.org/conditions" xmlns:odx="http://opendope.org/xpaths" xmlns:cppr="http://schemas.microsoft.com/office/2006/coverPageProps" xmlns:pvml="urn:schemas-microsoft-com:office:powerpoint" xmlns:xvml="urn:schemas-microsoft-com:office:excel" xmlns:dsp="http://schemas.microsoft.com/office/drawing/2008/diagram" xmlns:xdr="http://schemas.openxmlformats.org/drawingml/2006/spreadsheetDrawing" xmlns:pic="http://schemas.openxmlformats.org/drawingml/2006/picture" xmlns:dgm="http://schemas.openxmlformats.org/drawingml/2006/diagram" xmlns:c14="http://schemas.microsoft.com/office/drawing/2007/8/2/chart" xmlns:cdr="http://schemas.openxmlformats.org/drawingml/2006/chartDrawing" xmlns:c="http://schemas.openxmlformats.org/drawingml/2006/chart" xmlns:a14="http://schemas.microsoft.com/office/drawing/2010/main" xmlns:a="http://schemas.openxmlformats.org/drawingml/2006/main" xmlns:sl="http://schemas.openxmlformats.org/schemaLibrary/2006/main" xmlns="">
+              <mc:Fallback xmlns:sl="http://schemas.openxmlformats.org/schemaLibrary/2006/main" xmlns:a="http://schemas.openxmlformats.org/drawingml/2006/main" xmlns:a14="http://schemas.microsoft.com/office/drawing/2010/main" xmlns:c="http://schemas.openxmlformats.org/drawingml/2006/chart" xmlns:cdr="http://schemas.openxmlformats.org/drawingml/2006/chartDrawing" xmlns:c14="http://schemas.microsoft.com/office/drawing/2007/8/2/chart" xmlns:dgm="http://schemas.openxmlformats.org/drawingml/2006/diagram" xmlns:pic="http://schemas.openxmlformats.org/drawingml/2006/picture" xmlns:xdr="http://schemas.openxmlformats.org/drawingml/2006/spreadsheetDrawing" xmlns:dsp="http://schemas.microsoft.com/office/drawing/2008/diagram" xmlns:xvml="urn:schemas-microsoft-com:office:excel" xmlns:pvml="urn:schemas-microsoft-com:office:powerpoint" xmlns:cppr="http://schemas.microsoft.com/office/2006/coverPageProps" xmlns:odx="http://opendope.org/xpaths" xmlns:odc="http://opendope.org/conditions" xmlns:odq="http://opendope.org/questions" xmlns:oda="http://opendope.org/answers" xmlns:odi="http://opendope.org/components" xmlns:odgm="http://opendope.org/SmartArt/DataHierarchy" xmlns:b="http://schemas.openxmlformats.org/officeDocument/2006/bibliography" xmlns:msink="http://schemas.microsoft.com/ink/2010/main" xmlns:cdr14="http://schemas.microsoft.com/office/drawing/2010/chartDrawing" xmlns:c15="http://schemas.microsoft.com/office/drawing/2012/chart" xmlns:cs="http://schemas.microsoft.com/office/drawing/2012/chartStyle" xmlns:ns38="http://www.w3.org/1998/Math/MathML" xmlns:ns39="http://www.w3.org/2003/InkML" xmlns:a13cmd="http://schemas.microsoft.com/office/drawing/2013/main/command" xmlns:c16="http://schemas.microsoft.com/office/drawing/2014/chart" xmlns:dgm1611="http://schemas.microsoft.com/office/drawing/2016/11/diagram" xmlns:c173="http://schemas.microsoft.com/office/drawing/2017/03/chart" xmlns:an18="http://schemas.microsoft.com/office/drawing/2018/animation" xmlns:anam3d="http://schemas.microsoft.com/office/drawing/2018/animation/model3d" xmlns:iact="http://schemas.microsoft.com/office/powerpoint/2014/inkAction" xmlns:thm15="http://schemas.microsoft.com/office/thememl/2012/main" xmlns:wetp="http://schemas.microsoft.com/office/webextensions/taskpanes/2010/11" xmlns:we="http://schemas.microsoft.com/office/webextensions/webextension/2010/11" xmlns:comp="http://schemas.openxmlformats.org/drawingml/2006/compatibility" xmlns:lc="http://schemas.openxmlformats.org/drawingml/2006/lockedCanvas" xmlns:dgm14="http://schemas.microsoft.com/office/drawing/2010/diagram" xmlns:a15="http://schemas.microsoft.com/office/drawing/2012/main" xmlns:pic14="http://schemas.microsoft.com/office/drawing/2010/picture" xmlns:c16ac="http://schemas.microsoft.com/office/drawing/2014/chart/ac" xmlns:a16="http://schemas.microsoft.com/office/drawing/2014/main" xmlns:a1611="http://schemas.microsoft.com/office/drawing/2016/11/main" xmlns:dgm1612="http://schemas.microsoft.com/office/drawing/2016/12/diagram" xmlns:a16svg="http://schemas.microsoft.com/office/drawing/2016/SVG/main" xmlns:adec="http://schemas.microsoft.com/office/drawing/2017/decorative" xmlns:a18hc="http://schemas.microsoft.com/office/drawing/2018/hyperlinkcolor" xmlns:wp15="http://schemas.microsoft.com/office/word/2012/wordprocessingDrawing">
                 <w:pict w14:anchorId="0D891F48">
                   <v:shapetype filled="f" o:spt="32.0" path="m,l21600,21600e" coordsize="21600,21600" id="_x0000_t32" o:oned="t">
                     <v:path fillok="f" arrowok="t" o:connecttype="none"/>
@@ -28056,23 +28074,6 @@
 </file>
 
 <file path=customXml/item1.xml><?xml version="1.0" encoding="utf-8"?>
-<p:properties xmlns:p="http://schemas.microsoft.com/office/2006/metadata/properties" xmlns:pc="http://schemas.microsoft.com/office/infopath/2007/PartnerControls" xmlns:xsi="http://www.w3.org/2001/XMLSchema-instance">
-  <documentManagement>
-    <_activity xmlns="d1086f62-f28d-4d29-ba54-172796a6c8a3" xsi:nil="true"/>
-  </documentManagement>
-</p:properties>
-</file>
-
-<file path=customXml/item2.xml><?xml version="1.0" encoding="utf-8"?>
-<?mso-contentType ?>
-<FormTemplates xmlns="http://schemas.microsoft.com/sharepoint/v3/contenttype/forms">
-  <Display>DocumentLibraryForm</Display>
-  <Edit>DocumentLibraryForm</Edit>
-  <New>DocumentLibraryForm</New>
-</FormTemplates>
-</file>
-
-<file path=customXml/item3.xml><?xml version="1.0" encoding="utf-8"?>
 <ct:contentTypeSchema xmlns:ct="http://schemas.microsoft.com/office/2006/metadata/contentType" xmlns:ma="http://schemas.microsoft.com/office/2006/metadata/properties/metaAttributes" ct:_="" ma:_="" ma:contentTypeDescription="Create a new document." ma:contentTypeID="0x010100CF1277D6BAB001478D74FDEF0B7FC604" ma:contentTypeName="Document" ma:contentTypeScope="" ma:contentTypeVersion="11" ma:versionID="89f56183b2d07e7c09f4c389a8e74762">
   <xsd:schema xmlns:xsd="http://www.w3.org/2001/XMLSchema" xmlns:ns3="42c59382-3d64-403e-a729-fd3d0a3330fc" xmlns:ns4="d1086f62-f28d-4d29-ba54-172796a6c8a3" xmlns:p="http://schemas.microsoft.com/office/2006/metadata/properties" xmlns:xs="http://www.w3.org/2001/XMLSchema" ma:fieldsID="68e0f6b85fd86c84ac2e1a778260a2cd" ma:root="true" ns3:_="" ns4:_="" targetNamespace="http://schemas.microsoft.com/office/2006/metadata/properties">
     <xsd:import namespace="42c59382-3d64-403e-a729-fd3d0a3330fc"/>
@@ -28281,29 +28282,28 @@
 </ct:contentTypeSchema>
 </file>
 
+<file path=customXml/item2.xml><?xml version="1.0" encoding="utf-8"?>
+<?mso-contentType ?>
+<FormTemplates xmlns="http://schemas.microsoft.com/sharepoint/v3/contenttype/forms">
+  <Display>DocumentLibraryForm</Display>
+  <Edit>DocumentLibraryForm</Edit>
+  <New>DocumentLibraryForm</New>
+</FormTemplates>
+</file>
+
+<file path=customXml/item3.xml><?xml version="1.0" encoding="utf-8"?>
+<p:properties xmlns:p="http://schemas.microsoft.com/office/2006/metadata/properties" xmlns:pc="http://schemas.microsoft.com/office/infopath/2007/PartnerControls" xmlns:xsi="http://www.w3.org/2001/XMLSchema-instance">
+  <documentManagement>
+    <_activity xmlns="d1086f62-f28d-4d29-ba54-172796a6c8a3" xsi:nil="true"/>
+  </documentManagement>
+</p:properties>
+</file>
+
 <file path=customXml/item4.xml><?xml version="1.0" encoding="utf-8"?>
 <b:Sources xmlns:w="http://schemas.openxmlformats.org/wordprocessingml/2006/main" xmlns:r="http://schemas.openxmlformats.org/officeDocument/2006/relationships" xmlns:m="http://schemas.openxmlformats.org/officeDocument/2006/math" xmlns:sl="http://schemas.openxmlformats.org/schemaLibrary/2006/main" xmlns:w15="http://schemas.microsoft.com/office/word/2012/wordml" xmlns:w14="http://schemas.microsoft.com/office/word/2010/wordml" xmlns:mc="http://schemas.openxmlformats.org/markup-compatibility/2006" xmlns:wp="http://schemas.openxmlformats.org/drawingml/2006/wordprocessingDrawing" xmlns:a="http://schemas.openxmlformats.org/drawingml/2006/main" xmlns:wp14="http://schemas.microsoft.com/office/word/2010/wordprocessingDrawing" xmlns:a14="http://schemas.microsoft.com/office/drawing/2010/main" xmlns:wne="http://schemas.microsoft.com/office/word/2006/wordml" xmlns:c="http://schemas.openxmlformats.org/drawingml/2006/chart" xmlns:cdr="http://schemas.openxmlformats.org/drawingml/2006/chartDrawing" xmlns:c14="http://schemas.microsoft.com/office/drawing/2007/8/2/chart" xmlns:dgm="http://schemas.openxmlformats.org/drawingml/2006/diagram" xmlns:pic="http://schemas.openxmlformats.org/drawingml/2006/picture" xmlns:xdr="http://schemas.openxmlformats.org/drawingml/2006/spreadsheetDrawing" xmlns:dsp="http://schemas.microsoft.com/office/drawing/2008/diagram" xmlns:xvml="urn:schemas-microsoft-com:office:excel" xmlns:o="urn:schemas-microsoft-com:office:office" xmlns:v="urn:schemas-microsoft-com:vml" xmlns:w10="urn:schemas-microsoft-com:office:word" xmlns:pvml="urn:schemas-microsoft-com:office:powerpoint" xmlns:cppr="http://schemas.microsoft.com/office/2006/coverPageProps" xmlns:odx="http://opendope.org/xpaths" xmlns:odc="http://opendope.org/conditions" xmlns:odq="http://opendope.org/questions" xmlns:oda="http://opendope.org/answers" xmlns:odi="http://opendope.org/components" xmlns:odgm="http://opendope.org/SmartArt/DataHierarchy" xmlns:b="http://schemas.openxmlformats.org/officeDocument/2006/bibliography" xmlns:msink="http://schemas.microsoft.com/ink/2010/main" xmlns:cdr14="http://schemas.microsoft.com/office/drawing/2010/chartDrawing" xmlns:c15="http://schemas.microsoft.com/office/drawing/2012/chart" xmlns:cs="http://schemas.microsoft.com/office/drawing/2012/chartStyle" xmlns:ns38="http://www.w3.org/1998/Math/MathML" xmlns:ns39="http://www.w3.org/2003/InkML" xmlns:a13cmd="http://schemas.microsoft.com/office/drawing/2013/main/command" xmlns:cx="http://schemas.microsoft.com/office/drawing/2014/chartex" xmlns:c16="http://schemas.microsoft.com/office/drawing/2014/chart" xmlns:dgm1611="http://schemas.microsoft.com/office/drawing/2016/11/diagram" xmlns:c173="http://schemas.microsoft.com/office/drawing/2017/03/chart" xmlns:am3d="http://schemas.microsoft.com/office/drawing/2017/model3d" xmlns:an18="http://schemas.microsoft.com/office/drawing/2018/animation" xmlns:anam3d="http://schemas.microsoft.com/office/drawing/2018/animation/model3d" xmlns:iact="http://schemas.microsoft.com/office/powerpoint/2014/inkAction" xmlns:thm15="http://schemas.microsoft.com/office/thememl/2012/main" xmlns:wps="http://schemas.microsoft.com/office/word/2010/wordprocessingShape" xmlns:wpc="http://schemas.microsoft.com/office/word/2010/wordprocessingCanvas" xmlns:wpg="http://schemas.microsoft.com/office/word/2010/wordprocessingGroup" xmlns:w16se="http://schemas.microsoft.com/office/word/2015/wordml/symex" xmlns:w16cid="http://schemas.microsoft.com/office/word/2016/wordml/cid" xmlns:wetp="http://schemas.microsoft.com/office/webextensions/taskpanes/2010/11" xmlns:we="http://schemas.microsoft.com/office/webextensions/webextension/2010/11" xmlns:comp="http://schemas.openxmlformats.org/drawingml/2006/compatibility" xmlns:lc="http://schemas.openxmlformats.org/drawingml/2006/lockedCanvas" xmlns:dgm14="http://schemas.microsoft.com/office/drawing/2010/diagram" xmlns:a15="http://schemas.microsoft.com/office/drawing/2012/main" xmlns:pic14="http://schemas.microsoft.com/office/drawing/2010/picture" xmlns:c16ac="http://schemas.microsoft.com/office/drawing/2014/chart/ac" xmlns:a16="http://schemas.microsoft.com/office/drawing/2014/main" xmlns:a1611="http://schemas.microsoft.com/office/drawing/2016/11/main" xmlns:dgm1612="http://schemas.microsoft.com/office/drawing/2016/12/diagram" xmlns:a16svg="http://schemas.microsoft.com/office/drawing/2016/SVG/main" xmlns:adec="http://schemas.microsoft.com/office/drawing/2017/decorative" xmlns:a18hc="http://schemas.microsoft.com/office/drawing/2018/hyperlinkcolor" xmlns:wp15="http://schemas.microsoft.com/office/word/2012/wordprocessingDrawing" SelectedStyle="\APA.XSL" StyleName="APA Fifth Edition"/>
 </file>
 
 <file path=customXml/itemProps1.xml><?xml version="1.0" encoding="utf-8"?>
-<ds:datastoreItem xmlns:ds="http://schemas.openxmlformats.org/officeDocument/2006/customXml" ds:itemID="{5A5055F2-21A6-4526-87EF-9B566A8078DE}">
-  <ds:schemaRefs>
-    <ds:schemaRef ds:uri="http://schemas.microsoft.com/office/2006/metadata/properties"/>
-    <ds:schemaRef ds:uri="http://schemas.microsoft.com/office/infopath/2007/PartnerControls"/>
-    <ds:schemaRef ds:uri="d1086f62-f28d-4d29-ba54-172796a6c8a3"/>
-  </ds:schemaRefs>
-</ds:datastoreItem>
-</file>
-
-<file path=customXml/itemProps2.xml><?xml version="1.0" encoding="utf-8"?>
-<ds:datastoreItem xmlns:ds="http://schemas.openxmlformats.org/officeDocument/2006/customXml" ds:itemID="{543D38A0-2E88-4691-A320-798DB4382627}">
-  <ds:schemaRefs>
-    <ds:schemaRef ds:uri="http://schemas.microsoft.com/sharepoint/v3/contenttype/forms"/>
-  </ds:schemaRefs>
-</ds:datastoreItem>
-</file>
-
-<file path=customXml/itemProps3.xml><?xml version="1.0" encoding="utf-8"?>
 <ds:datastoreItem xmlns:ds="http://schemas.openxmlformats.org/officeDocument/2006/customXml" ds:itemID="{B924BD11-680D-415A-BDB6-2CF1F4E298A3}">
   <ds:schemaRefs>
     <ds:schemaRef ds:uri="http://schemas.microsoft.com/office/2006/metadata/contentType"/>
@@ -28318,6 +28318,24 @@
     <ds:schemaRef ds:uri="http://purl.org/dc/elements/1.1/"/>
     <ds:schemaRef ds:uri="http://purl.org/dc/terms/"/>
     <ds:schemaRef ds:uri="http://schemas.microsoft.com/internal/obd"/>
+  </ds:schemaRefs>
+</ds:datastoreItem>
+</file>
+
+<file path=customXml/itemProps2.xml><?xml version="1.0" encoding="utf-8"?>
+<ds:datastoreItem xmlns:ds="http://schemas.openxmlformats.org/officeDocument/2006/customXml" ds:itemID="{543D38A0-2E88-4691-A320-798DB4382627}">
+  <ds:schemaRefs>
+    <ds:schemaRef ds:uri="http://schemas.microsoft.com/sharepoint/v3/contenttype/forms"/>
+  </ds:schemaRefs>
+</ds:datastoreItem>
+</file>
+
+<file path=customXml/itemProps3.xml><?xml version="1.0" encoding="utf-8"?>
+<ds:datastoreItem xmlns:ds="http://schemas.openxmlformats.org/officeDocument/2006/customXml" ds:itemID="{5A5055F2-21A6-4526-87EF-9B566A8078DE}">
+  <ds:schemaRefs>
+    <ds:schemaRef ds:uri="http://schemas.microsoft.com/office/2006/metadata/properties"/>
+    <ds:schemaRef ds:uri="http://schemas.microsoft.com/office/infopath/2007/PartnerControls"/>
+    <ds:schemaRef ds:uri="d1086f62-f28d-4d29-ba54-172796a6c8a3"/>
   </ds:schemaRefs>
 </ds:datastoreItem>
 </file>

</xml_diff>

<commit_message>
list and number list khi chuyển qua docx, nếu list liền nhau thì hiển thị ok
</commit_message>
<xml_diff>
--- a/templates/pentest_template.docx
+++ b/templates/pentest_template.docx
@@ -6743,7 +6743,7 @@
           </w:p>
           <w:p>
             <w:r>
-              <w:t>{{vuln.impact}} – vuln.impact</w:t>
+              <w:t xml:space="preserve">{{vuln.impact}} </w:t>
             </w:r>
           </w:p>
         </w:tc>
@@ -6817,60 +6817,15 @@
             <w:r>
               <w:t xml:space="preserve"> </w:t>
             </w:r>
-            <w:r>
-              <w:t>{% elif item.type == '</w:t>
-            </w:r>
-            <w:r>
-              <w:t>number_list</w:t>
-            </w:r>
-            <w:r>
-              <w:t xml:space="preserve">' %} </w:t>
-            </w:r>
           </w:p>
           <w:p>
             <w:pPr>
               <w:pStyle w:val="ListParagraph"/>
               <w:keepNext/>
-              <w:numPr>
-                <w:ilvl w:val="6"/>
-                <w:numId w:val="23"/>
-              </w:numPr>
               <w:spacing w:after="120" w:line="276" w:lineRule="auto"/>
             </w:pPr>
             <w:r>
-              <w:t xml:space="preserve">{{ </w:t>
-            </w:r>
-            <w:r>
-              <w:rPr>
-                <w:color w:val="000000" w:themeColor="text1"/>
-              </w:rPr>
-              <w:t xml:space="preserve">item.content </w:t>
-            </w:r>
-            <w:r>
-              <w:t xml:space="preserve">}} {% elif item.type == 'list' %} </w:t>
-            </w:r>
-          </w:p>
-          <w:p>
-            <w:pPr>
-              <w:pStyle w:val="ListParagraph"/>
-              <w:keepNext/>
-              <w:numPr>
-                <w:ilvl w:val="0"/>
-                <w:numId w:val="25"/>
-              </w:numPr>
-              <w:spacing w:after="120" w:line="276" w:lineRule="auto"/>
-            </w:pPr>
-            <w:r>
-              <w:t xml:space="preserve">{{ </w:t>
-            </w:r>
-            <w:r>
-              <w:rPr>
-                <w:color w:val="000000" w:themeColor="text1"/>
-              </w:rPr>
-              <w:t xml:space="preserve">item.content </w:t>
-            </w:r>
-            <w:r>
-              <w:t xml:space="preserve">}} </w:t>
+              <w:t xml:space="preserve"> </w:t>
             </w:r>
             <w:r>
               <w:t xml:space="preserve">{% elif item.type == 'precode' %} </w:t>
@@ -7515,21 +7470,21 @@
                 <w:color w:val="FF0000"/>
                 <w:u w:val="single"/>
               </w:rPr>
+              <w:t>ISM Follow-up</w:t>
+            </w:r>
+          </w:p>
+          <w:p>
+            <w:pPr>
+              <w:spacing w:line="276" w:lineRule="auto"/>
+              <w:rPr>
+                <w:rFonts w:asciiTheme="minorHAnsi" w:hAnsiTheme="minorHAnsi" w:cstheme="minorHAnsi"/>
+              </w:rPr>
+            </w:pPr>
+            <w:r>
+              <w:rPr>
+                <w:rFonts w:asciiTheme="minorHAnsi" w:hAnsiTheme="minorHAnsi" w:cstheme="minorHAnsi"/>
+              </w:rPr>
               <w:lastRenderedPageBreak/>
-              <w:t>ISM Follow-up</w:t>
-            </w:r>
-          </w:p>
-          <w:p>
-            <w:pPr>
-              <w:spacing w:line="276" w:lineRule="auto"/>
-              <w:rPr>
-                <w:rFonts w:asciiTheme="minorHAnsi" w:hAnsiTheme="minorHAnsi" w:cstheme="minorHAnsi"/>
-              </w:rPr>
-            </w:pPr>
-            <w:r>
-              <w:rPr>
-                <w:rFonts w:asciiTheme="minorHAnsi" w:hAnsiTheme="minorHAnsi" w:cstheme="minorHAnsi"/>
-              </w:rPr>
               <w:t xml:space="preserve">Status: </w:t>
             </w:r>
             <w:r>

</xml_diff>